<commit_message>
Update Minimaal Website Eisen.docx
</commit_message>
<xml_diff>
--- a/Minimaal Website Eisen.docx
+++ b/Minimaal Website Eisen.docx
@@ -246,10 +246,10 @@
           </w:tcPr>
           <w:p>
             <w:r>
+              <w:t> </w:t>
+            </w:r>
+            <w:r>
               <w:t>X</w:t>
-            </w:r>
-            <w:r>
-              <w:t> </w:t>
             </w:r>
           </w:p>
         </w:tc>
@@ -323,6 +323,9 @@
             <w:r>
               <w:t> </w:t>
             </w:r>
+            <w:r>
+              <w:t>X</w:t>
+            </w:r>
           </w:p>
         </w:tc>
         <w:tc>
@@ -341,9 +344,6 @@
           <w:p>
             <w:r>
               <w:t> </w:t>
-            </w:r>
-            <w:r>
-              <w:t>X</w:t>
             </w:r>
           </w:p>
         </w:tc>
@@ -387,10 +387,7 @@
           </w:tcPr>
           <w:p>
             <w:r>
-              <w:t> </w:t>
-            </w:r>
-            <w:r>
-              <w:t>X</w:t>
+              <w:t> X</w:t>
             </w:r>
           </w:p>
         </w:tc>
@@ -453,10 +450,7 @@
           </w:tcPr>
           <w:p>
             <w:r>
-              <w:t> </w:t>
-            </w:r>
-            <w:r>
-              <w:t>X</w:t>
+              <w:t> X</w:t>
             </w:r>
           </w:p>
         </w:tc>
@@ -596,10 +590,7 @@
           </w:tcPr>
           <w:p>
             <w:r>
-              <w:t> </w:t>
-            </w:r>
-            <w:r>
-              <w:t>X</w:t>
+              <w:t> X</w:t>
             </w:r>
           </w:p>
         </w:tc>
@@ -670,10 +661,7 @@
           </w:tcPr>
           <w:p>
             <w:r>
-              <w:t> </w:t>
-            </w:r>
-            <w:r>
-              <w:t>X</w:t>
+              <w:t> X</w:t>
             </w:r>
           </w:p>
         </w:tc>
@@ -795,10 +783,7 @@
           </w:tcPr>
           <w:p>
             <w:r>
-              <w:t> </w:t>
-            </w:r>
-            <w:r>
-              <w:t>X</w:t>
+              <w:t> X</w:t>
             </w:r>
           </w:p>
         </w:tc>
@@ -862,10 +847,7 @@
           </w:tcPr>
           <w:p>
             <w:r>
-              <w:t> </w:t>
-            </w:r>
-            <w:r>
-              <w:t>X</w:t>
+              <w:t> X</w:t>
             </w:r>
           </w:p>
         </w:tc>
@@ -924,10 +906,7 @@
           </w:tcPr>
           <w:p>
             <w:r>
-              <w:t> </w:t>
-            </w:r>
-            <w:r>
-              <w:t>X</w:t>
+              <w:t> X</w:t>
             </w:r>
           </w:p>
         </w:tc>
@@ -1037,10 +1016,7 @@
           </w:tcPr>
           <w:p>
             <w:r>
-              <w:t>X</w:t>
-            </w:r>
-            <w:r>
-              <w:t> </w:t>
+              <w:t>X </w:t>
             </w:r>
           </w:p>
         </w:tc>
@@ -1103,10 +1079,7 @@
           </w:tcPr>
           <w:p>
             <w:r>
-              <w:t> </w:t>
-            </w:r>
-            <w:r>
-              <w:t>X</w:t>
+              <w:t> X</w:t>
             </w:r>
           </w:p>
         </w:tc>
@@ -1214,10 +1187,7 @@
           </w:tcPr>
           <w:p>
             <w:r>
-              <w:t> </w:t>
-            </w:r>
-            <w:r>
-              <w:t>X</w:t>
+              <w:t> X</w:t>
             </w:r>
           </w:p>
         </w:tc>
@@ -1289,10 +1259,7 @@
           </w:tcPr>
           <w:p>
             <w:r>
-              <w:t> </w:t>
-            </w:r>
-            <w:r>
-              <w:t>X</w:t>
+              <w:t> X</w:t>
             </w:r>
           </w:p>
         </w:tc>
@@ -1386,10 +1353,7 @@
           </w:tcPr>
           <w:p>
             <w:r>
-              <w:t> </w:t>
-            </w:r>
-            <w:r>
-              <w:t>X</w:t>
+              <w:t> X</w:t>
             </w:r>
           </w:p>
         </w:tc>
@@ -1468,10 +1432,7 @@
           </w:tcPr>
           <w:p>
             <w:r>
-              <w:t> </w:t>
-            </w:r>
-            <w:r>
-              <w:t>X</w:t>
+              <w:t> X</w:t>
             </w:r>
           </w:p>
         </w:tc>
@@ -1530,10 +1491,7 @@
           </w:tcPr>
           <w:p>
             <w:r>
-              <w:t> </w:t>
-            </w:r>
-            <w:r>
-              <w:t>X</w:t>
+              <w:t> X</w:t>
             </w:r>
           </w:p>
         </w:tc>
@@ -1600,10 +1558,7 @@
           </w:tcPr>
           <w:p>
             <w:r>
-              <w:t> </w:t>
-            </w:r>
-            <w:r>
-              <w:t>X</w:t>
+              <w:t> X</w:t>
             </w:r>
           </w:p>
         </w:tc>
@@ -1670,10 +1625,7 @@
           </w:tcPr>
           <w:p>
             <w:r>
-              <w:t> </w:t>
-            </w:r>
-            <w:r>
-              <w:t>X</w:t>
+              <w:t> X</w:t>
             </w:r>
           </w:p>
         </w:tc>
@@ -2003,13 +1955,8 @@
           </w:tcPr>
           <w:p>
             <w:r>
-              <w:t xml:space="preserve">Er zijn extra onverwachte </w:t>
-            </w:r>
-            <w:proofErr w:type="gramStart"/>
-            <w:r>
-              <w:t>CSS uitbreidingen</w:t>
-            </w:r>
-            <w:proofErr w:type="gramEnd"/>
+              <w:t>Er zijn extra onverwachte CSS uitbreidingen</w:t>
+            </w:r>
           </w:p>
         </w:tc>
         <w:tc>
@@ -2816,6 +2763,7 @@
   <w:style w:type="character" w:default="1" w:styleId="Standaardalinea-lettertype">
     <w:name w:val="Default Paragraph Font"/>
     <w:uiPriority w:val="1"/>
+    <w:semiHidden/>
     <w:unhideWhenUsed/>
   </w:style>
   <w:style w:type="table" w:default="1" w:styleId="Standaardtabel">
@@ -3448,7 +3396,12 @@
 </file>
 
 <file path=customXml/item1.xml><?xml version="1.0" encoding="utf-8"?>
-<b:Sources xmlns:b="http://schemas.openxmlformats.org/officeDocument/2006/bibliography" xmlns="http://schemas.openxmlformats.org/officeDocument/2006/bibliography" SelectedStyle="\APASixthEditionOfficeOnline.xsl" StyleName="APA" Version="6"/>
+<?mso-contentType ?>
+<FormTemplates xmlns="http://schemas.microsoft.com/sharepoint/v3/contenttype/forms">
+  <Display>DocumentLibraryForm</Display>
+  <Edit>DocumentLibraryForm</Edit>
+  <New>DocumentLibraryForm</New>
+</FormTemplates>
 </file>
 
 <file path=customXml/item2.xml><?xml version="1.0" encoding="utf-8"?>
@@ -3596,12 +3549,7 @@
 </file>
 
 <file path=customXml/item3.xml><?xml version="1.0" encoding="utf-8"?>
-<?mso-contentType ?>
-<FormTemplates xmlns="http://schemas.microsoft.com/sharepoint/v3/contenttype/forms">
-  <Display>DocumentLibraryForm</Display>
-  <Edit>DocumentLibraryForm</Edit>
-  <New>DocumentLibraryForm</New>
-</FormTemplates>
+<b:Sources xmlns:b="http://schemas.openxmlformats.org/officeDocument/2006/bibliography" xmlns="http://schemas.openxmlformats.org/officeDocument/2006/bibliography" SelectedStyle="\APASixthEditionOfficeOnline.xsl" StyleName="APA" Version="6"/>
 </file>
 
 <file path=customXml/item4.xml><?xml version="1.0" encoding="utf-8"?>
@@ -3611,9 +3559,9 @@
 </file>
 
 <file path=customXml/itemProps1.xml><?xml version="1.0" encoding="utf-8"?>
-<ds:datastoreItem xmlns:ds="http://schemas.openxmlformats.org/officeDocument/2006/customXml" ds:itemID="{9E74BA1D-3120-4C8E-9521-096BBD83B3A5}">
+<ds:datastoreItem xmlns:ds="http://schemas.openxmlformats.org/officeDocument/2006/customXml" ds:itemID="{A73DF735-2517-483C-B3F8-2A2422B6E2BE}">
   <ds:schemaRefs>
-    <ds:schemaRef ds:uri="http://schemas.openxmlformats.org/officeDocument/2006/bibliography"/>
+    <ds:schemaRef ds:uri="http://schemas.microsoft.com/sharepoint/v3/contenttype/forms"/>
   </ds:schemaRefs>
 </ds:datastoreItem>
 </file>
@@ -3637,9 +3585,9 @@
 </file>
 
 <file path=customXml/itemProps3.xml><?xml version="1.0" encoding="utf-8"?>
-<ds:datastoreItem xmlns:ds="http://schemas.openxmlformats.org/officeDocument/2006/customXml" ds:itemID="{A73DF735-2517-483C-B3F8-2A2422B6E2BE}">
+<ds:datastoreItem xmlns:ds="http://schemas.openxmlformats.org/officeDocument/2006/customXml" ds:itemID="{9E74BA1D-3120-4C8E-9521-096BBD83B3A5}">
   <ds:schemaRefs>
-    <ds:schemaRef ds:uri="http://schemas.microsoft.com/sharepoint/v3/contenttype/forms"/>
+    <ds:schemaRef ds:uri="http://schemas.openxmlformats.org/officeDocument/2006/bibliography"/>
   </ds:schemaRefs>
 </ds:datastoreItem>
 </file>

</xml_diff>